<commit_message>
[FEATURE] Case 12: Final working copy
</commit_message>
<xml_diff>
--- a/SENG4400 – Assignment 2.docx
+++ b/SENG4400 – Assignment 2.docx
@@ -15,8 +15,18 @@
         <w:pStyle w:val="Heading2"/>
       </w:pPr>
       <w:r>
+        <w:t>Diagram Description</w:t>
+      </w:r>
+    </w:p>
+    <w:p>
+      <w:pPr>
+        <w:pStyle w:val="Heading3"/>
+      </w:pPr>
+      <w:proofErr w:type="spellStart"/>
+      <w:r>
         <w:t>Physical_Machine</w:t>
       </w:r>
+      <w:proofErr w:type="spellEnd"/>
     </w:p>
     <w:p>
       <w:r>
@@ -25,33 +35,916 @@
     </w:p>
     <w:p>
       <w:pPr>
+        <w:pStyle w:val="Heading3"/>
+      </w:pPr>
+      <w:r>
+        <w:t>Server_1</w:t>
+      </w:r>
+    </w:p>
+    <w:p>
+      <w:pPr>
+        <w:pStyle w:val="Heading4"/>
+      </w:pPr>
+      <w:r>
+        <w:t>Description</w:t>
+      </w:r>
+    </w:p>
+    <w:p>
+      <w:r>
+        <w:t xml:space="preserve">This represents the glassfish instance, running on the </w:t>
+      </w:r>
+      <w:proofErr w:type="spellStart"/>
+      <w:r>
+        <w:rPr>
+          <w:i/>
+        </w:rPr>
+        <w:t>Physical_Machine</w:t>
+      </w:r>
+      <w:proofErr w:type="spellEnd"/>
+      <w:r>
+        <w:t xml:space="preserve"> with </w:t>
+      </w:r>
+      <w:proofErr w:type="spellStart"/>
+      <w:r>
+        <w:rPr>
+          <w:i/>
+        </w:rPr>
+        <w:t>OnlineShop</w:t>
+      </w:r>
+      <w:proofErr w:type="spellEnd"/>
+      <w:r>
+        <w:t xml:space="preserve"> and </w:t>
+      </w:r>
+      <w:proofErr w:type="spellStart"/>
+      <w:r>
+        <w:rPr>
+          <w:i/>
+        </w:rPr>
+        <w:t>AdminConsole</w:t>
+      </w:r>
+      <w:proofErr w:type="spellEnd"/>
+      <w:r>
+        <w:t xml:space="preserve"> applications running within it.</w:t>
+      </w:r>
+    </w:p>
+    <w:p>
+      <w:pPr>
+        <w:pStyle w:val="Heading4"/>
+      </w:pPr>
+      <w:r>
+        <w:t xml:space="preserve">Connections </w:t>
+      </w:r>
+    </w:p>
+    <w:p>
+      <w:r>
+        <w:t xml:space="preserve">Exposes port 8080 for </w:t>
+      </w:r>
+      <w:r>
+        <w:rPr>
+          <w:i/>
+        </w:rPr>
+        <w:t>User</w:t>
+      </w:r>
+      <w:r>
+        <w:t xml:space="preserve"> and </w:t>
+      </w:r>
+      <w:r>
+        <w:rPr>
+          <w:i/>
+        </w:rPr>
+        <w:t>Admin</w:t>
+      </w:r>
+      <w:r>
+        <w:t xml:space="preserve"> interaction with both the above stated applications. Also exposes port 3700 for the </w:t>
+      </w:r>
+      <w:proofErr w:type="spellStart"/>
+      <w:r>
+        <w:t>jms</w:t>
+      </w:r>
+      <w:proofErr w:type="spellEnd"/>
+      <w:r>
+        <w:t xml:space="preserve"> queue for the two applications to communicate in a publish/subscribe manner. Along with a few other ports for other activates (4848 for glassfish admin, 8181 for </w:t>
+      </w:r>
+      <w:proofErr w:type="spellStart"/>
+      <w:r>
+        <w:t>ssl</w:t>
+      </w:r>
+      <w:proofErr w:type="spellEnd"/>
+      <w:r>
+        <w:t xml:space="preserve"> connections </w:t>
+      </w:r>
+      <w:proofErr w:type="spellStart"/>
+      <w:r>
+        <w:t>etc</w:t>
+      </w:r>
+      <w:proofErr w:type="spellEnd"/>
+      <w:r>
+        <w:t>)</w:t>
+      </w:r>
+    </w:p>
+    <w:p>
+      <w:pPr>
+        <w:pStyle w:val="Heading3"/>
+      </w:pPr>
+      <w:r>
+        <w:t>Server_2</w:t>
+      </w:r>
+    </w:p>
+    <w:p>
+      <w:pPr>
+        <w:pStyle w:val="Heading4"/>
+      </w:pPr>
+      <w:r>
+        <w:t>Description</w:t>
+      </w:r>
+    </w:p>
+    <w:p>
+      <w:r>
+        <w:t xml:space="preserve">This is the second instance of glassfish running on the </w:t>
+      </w:r>
+      <w:proofErr w:type="spellStart"/>
+      <w:r>
+        <w:rPr>
+          <w:i/>
+        </w:rPr>
+        <w:t>Physical_Machine</w:t>
+      </w:r>
+      <w:proofErr w:type="spellEnd"/>
+      <w:r>
+        <w:t xml:space="preserve"> with the </w:t>
+      </w:r>
+      <w:r>
+        <w:rPr>
+          <w:i/>
+        </w:rPr>
+        <w:t>Payment</w:t>
+      </w:r>
+      <w:r>
+        <w:t xml:space="preserve"> application deployed on it.</w:t>
+      </w:r>
+    </w:p>
+    <w:p>
+      <w:pPr>
+        <w:pStyle w:val="Heading4"/>
+      </w:pPr>
+      <w:r>
+        <w:t xml:space="preserve">Connections </w:t>
+      </w:r>
+    </w:p>
+    <w:p>
+      <w:r>
+        <w:t xml:space="preserve">Exposes port 8081 for other applications to make remote procedure calls to the </w:t>
+      </w:r>
+      <w:r>
+        <w:rPr>
+          <w:i/>
+        </w:rPr>
+        <w:t>Payment</w:t>
+      </w:r>
+      <w:r>
+        <w:t xml:space="preserve"> application.</w:t>
+      </w:r>
+    </w:p>
+    <w:p>
+      <w:pPr>
+        <w:pStyle w:val="Heading3"/>
+      </w:pPr>
+      <w:proofErr w:type="spellStart"/>
+      <w:proofErr w:type="gramStart"/>
+      <w:r>
+        <w:t>jms</w:t>
+      </w:r>
+      <w:proofErr w:type="spellEnd"/>
+      <w:proofErr w:type="gramEnd"/>
+      <w:r>
+        <w:t>/seng4400ass2PS</w:t>
+      </w:r>
+    </w:p>
+    <w:p>
+      <w:pPr>
+        <w:pStyle w:val="Heading4"/>
+      </w:pPr>
+      <w:r>
+        <w:t>Description</w:t>
+      </w:r>
+    </w:p>
+    <w:p>
+      <w:proofErr w:type="gramStart"/>
+      <w:r>
+        <w:t xml:space="preserve">The publish/subscribe java message system, hosted on </w:t>
+      </w:r>
+      <w:r>
+        <w:rPr>
+          <w:i/>
+        </w:rPr>
+        <w:t>Server_1</w:t>
+      </w:r>
+      <w:r>
+        <w:t xml:space="preserve"> for communication between </w:t>
+      </w:r>
+      <w:proofErr w:type="spellStart"/>
+      <w:r>
+        <w:rPr>
+          <w:i/>
+        </w:rPr>
+        <w:t>OnlineShop</w:t>
+      </w:r>
+      <w:proofErr w:type="spellEnd"/>
+      <w:r>
+        <w:rPr>
+          <w:i/>
+        </w:rPr>
+        <w:t xml:space="preserve"> </w:t>
+      </w:r>
+      <w:r>
+        <w:t xml:space="preserve">and </w:t>
+      </w:r>
+      <w:proofErr w:type="spellStart"/>
+      <w:r>
+        <w:rPr>
+          <w:i/>
+        </w:rPr>
+        <w:t>AdminConsole</w:t>
+      </w:r>
+      <w:proofErr w:type="spellEnd"/>
+      <w:r>
+        <w:t>.</w:t>
+      </w:r>
+      <w:proofErr w:type="gramEnd"/>
+    </w:p>
+    <w:p>
+      <w:pPr>
+        <w:pStyle w:val="Heading4"/>
+      </w:pPr>
+      <w:r>
+        <w:t xml:space="preserve">Connections </w:t>
+      </w:r>
+    </w:p>
+    <w:p>
+      <w:r>
+        <w:t xml:space="preserve">Messages come from the </w:t>
+      </w:r>
+      <w:proofErr w:type="spellStart"/>
+      <w:r>
+        <w:rPr>
+          <w:i/>
+        </w:rPr>
+        <w:t>OnlineShop</w:t>
+      </w:r>
+      <w:proofErr w:type="spellEnd"/>
+      <w:r>
+        <w:t xml:space="preserve"> and get read by the </w:t>
+      </w:r>
+      <w:proofErr w:type="spellStart"/>
+      <w:r>
+        <w:rPr>
+          <w:i/>
+        </w:rPr>
+        <w:t>AdminConsole</w:t>
+      </w:r>
+      <w:proofErr w:type="spellEnd"/>
+      <w:r>
+        <w:t>.</w:t>
+      </w:r>
+    </w:p>
+    <w:p>
+      <w:pPr>
+        <w:pStyle w:val="Heading3"/>
+      </w:pPr>
+      <w:proofErr w:type="spellStart"/>
+      <w:r>
+        <w:t>OnlineShop</w:t>
+      </w:r>
+      <w:proofErr w:type="spellEnd"/>
+    </w:p>
+    <w:p>
+      <w:pPr>
+        <w:pStyle w:val="Heading4"/>
+      </w:pPr>
+      <w:r>
+        <w:t>Description</w:t>
+      </w:r>
+    </w:p>
+    <w:p>
+      <w:pPr>
+        <w:rPr>
+          <w:i/>
+        </w:rPr>
+      </w:pPr>
+      <w:proofErr w:type="gramStart"/>
+      <w:r>
+        <w:t xml:space="preserve">Online web application for </w:t>
+      </w:r>
+      <w:proofErr w:type="spellStart"/>
+      <w:r>
+        <w:t>Newyzon’s</w:t>
+      </w:r>
+      <w:proofErr w:type="spellEnd"/>
+      <w:r>
+        <w:t xml:space="preserve"> online shop.</w:t>
+      </w:r>
+      <w:proofErr w:type="gramEnd"/>
+      <w:r>
+        <w:t xml:space="preserve"> Hosted on </w:t>
+      </w:r>
+      <w:r>
+        <w:rPr>
+          <w:i/>
+        </w:rPr>
+        <w:t>Server_1</w:t>
+      </w:r>
+      <w:r>
+        <w:t xml:space="preserve"> when a</w:t>
+      </w:r>
+      <w:r>
+        <w:t xml:space="preserve"> </w:t>
+      </w:r>
+      <w:r>
+        <w:rPr>
+          <w:i/>
+        </w:rPr>
+        <w:t>User</w:t>
+      </w:r>
+      <w:r>
+        <w:t xml:space="preserve"> makes a</w:t>
+      </w:r>
+      <w:r>
+        <w:t xml:space="preserve"> login</w:t>
+      </w:r>
+      <w:r>
+        <w:t xml:space="preserve"> attempt through the web </w:t>
+      </w:r>
+      <w:proofErr w:type="spellStart"/>
+      <w:r>
+        <w:t>ui</w:t>
+      </w:r>
+      <w:proofErr w:type="spellEnd"/>
+      <w:r>
+        <w:t>,</w:t>
+      </w:r>
+      <w:r>
+        <w:t xml:space="preserve"> the online shop authenticates and redirects the </w:t>
+      </w:r>
+      <w:r>
+        <w:rPr>
+          <w:i/>
+        </w:rPr>
+        <w:t>User</w:t>
+      </w:r>
+      <w:r>
+        <w:t xml:space="preserve"> to a store</w:t>
+      </w:r>
+      <w:r>
+        <w:t xml:space="preserve"> web</w:t>
+      </w:r>
+      <w:r>
+        <w:t xml:space="preserve"> UI for them to input a credit card/</w:t>
+      </w:r>
+      <w:proofErr w:type="spellStart"/>
+      <w:r>
+        <w:t>paypal</w:t>
+      </w:r>
+      <w:proofErr w:type="spellEnd"/>
+      <w:r>
+        <w:t xml:space="preserve"> id for payment.</w:t>
+      </w:r>
+    </w:p>
+    <w:p>
+      <w:pPr>
+        <w:pStyle w:val="Heading4"/>
+      </w:pPr>
+      <w:r>
+        <w:t xml:space="preserve">Connections </w:t>
+      </w:r>
+    </w:p>
+    <w:p>
+      <w:r>
+        <w:t xml:space="preserve">Messages between the </w:t>
+      </w:r>
+      <w:proofErr w:type="spellStart"/>
+      <w:r>
+        <w:rPr>
+          <w:i/>
+        </w:rPr>
+        <w:t>OnlineShop</w:t>
+      </w:r>
+      <w:proofErr w:type="spellEnd"/>
+      <w:r>
+        <w:rPr>
+          <w:i/>
+        </w:rPr>
+        <w:t xml:space="preserve"> </w:t>
+      </w:r>
+      <w:r>
+        <w:t xml:space="preserve">and </w:t>
+      </w:r>
+      <w:proofErr w:type="spellStart"/>
+      <w:r>
+        <w:rPr>
+          <w:i/>
+        </w:rPr>
+        <w:t>AdminConsole</w:t>
+      </w:r>
+      <w:proofErr w:type="spellEnd"/>
+      <w:r>
+        <w:t xml:space="preserve"> is done through the publish/subscribe topic </w:t>
+      </w:r>
+      <w:proofErr w:type="spellStart"/>
+      <w:r>
+        <w:rPr>
+          <w:i/>
+        </w:rPr>
+        <w:t>jms</w:t>
+      </w:r>
+      <w:proofErr w:type="spellEnd"/>
+      <w:r>
+        <w:rPr>
+          <w:i/>
+        </w:rPr>
+        <w:t>/</w:t>
+      </w:r>
+      <w:proofErr w:type="gramStart"/>
+      <w:r>
+        <w:rPr>
+          <w:i/>
+        </w:rPr>
+        <w:t>seng4400ass2PS</w:t>
+      </w:r>
+      <w:r>
+        <w:rPr>
+          <w:i/>
+        </w:rPr>
+        <w:t xml:space="preserve"> </w:t>
+      </w:r>
+      <w:r>
+        <w:t xml:space="preserve"> where</w:t>
+      </w:r>
+      <w:proofErr w:type="gramEnd"/>
+      <w:r>
+        <w:t xml:space="preserve"> the </w:t>
+      </w:r>
+      <w:proofErr w:type="spellStart"/>
+      <w:r>
+        <w:rPr>
+          <w:i/>
+        </w:rPr>
+        <w:t>OnlineShop</w:t>
+      </w:r>
+      <w:proofErr w:type="spellEnd"/>
+      <w:r>
+        <w:t xml:space="preserve"> publishes to </w:t>
+      </w:r>
+      <w:r>
+        <w:lastRenderedPageBreak/>
+        <w:t>the topic</w:t>
+      </w:r>
+      <w:r>
+        <w:t xml:space="preserve">. When a purchase is made the </w:t>
+      </w:r>
+      <w:proofErr w:type="spellStart"/>
+      <w:proofErr w:type="gramStart"/>
+      <w:r>
+        <w:rPr>
+          <w:i/>
+        </w:rPr>
+        <w:t>OnlineShop</w:t>
+      </w:r>
+      <w:proofErr w:type="spellEnd"/>
+      <w:r>
+        <w:rPr>
+          <w:i/>
+        </w:rPr>
+        <w:t xml:space="preserve"> </w:t>
+      </w:r>
+      <w:r>
+        <w:t xml:space="preserve"> uses</w:t>
+      </w:r>
+      <w:proofErr w:type="gramEnd"/>
+      <w:r>
+        <w:t xml:space="preserve"> the </w:t>
+      </w:r>
+      <w:r>
+        <w:rPr>
+          <w:i/>
+        </w:rPr>
+        <w:t xml:space="preserve">Skeleton </w:t>
+      </w:r>
+      <w:r>
+        <w:t xml:space="preserve">code to communicate with the </w:t>
+      </w:r>
+      <w:r>
+        <w:rPr>
+          <w:i/>
+        </w:rPr>
+        <w:t>Payment</w:t>
+      </w:r>
+      <w:r>
+        <w:t xml:space="preserve"> application through the </w:t>
+      </w:r>
+      <w:r>
+        <w:rPr>
+          <w:i/>
+        </w:rPr>
+        <w:t>Stub</w:t>
+      </w:r>
+      <w:r>
+        <w:t xml:space="preserve"> code.</w:t>
+      </w:r>
+    </w:p>
+    <w:p>
+      <w:pPr>
+        <w:pStyle w:val="Heading3"/>
+      </w:pPr>
+      <w:proofErr w:type="spellStart"/>
+      <w:r>
+        <w:t>AdminConsole</w:t>
+      </w:r>
+      <w:proofErr w:type="spellEnd"/>
+    </w:p>
+    <w:p>
+      <w:pPr>
+        <w:pStyle w:val="Heading4"/>
+      </w:pPr>
+      <w:r>
+        <w:t>Description</w:t>
+      </w:r>
+    </w:p>
+    <w:p>
+      <w:r>
+        <w:t xml:space="preserve">The </w:t>
+      </w:r>
+      <w:proofErr w:type="spellStart"/>
+      <w:r>
+        <w:rPr>
+          <w:i/>
+        </w:rPr>
+        <w:t>AdminConsole</w:t>
+      </w:r>
+      <w:proofErr w:type="spellEnd"/>
+      <w:r>
+        <w:rPr>
+          <w:i/>
+        </w:rPr>
+        <w:t xml:space="preserve"> </w:t>
+      </w:r>
+      <w:r>
+        <w:t xml:space="preserve">is used by the </w:t>
+      </w:r>
+      <w:r>
+        <w:rPr>
+          <w:i/>
+        </w:rPr>
+        <w:t xml:space="preserve">Admin </w:t>
+      </w:r>
+      <w:r>
+        <w:t>to audit login events.</w:t>
+      </w:r>
+    </w:p>
+    <w:p>
+      <w:pPr>
+        <w:pStyle w:val="Heading4"/>
+      </w:pPr>
+      <w:r>
+        <w:t xml:space="preserve">Connections </w:t>
+      </w:r>
+    </w:p>
+    <w:p>
+      <w:r>
+        <w:t xml:space="preserve">The </w:t>
+      </w:r>
+      <w:proofErr w:type="spellStart"/>
+      <w:r>
+        <w:rPr>
+          <w:i/>
+        </w:rPr>
+        <w:t>AdminConsole</w:t>
+      </w:r>
+      <w:proofErr w:type="spellEnd"/>
+      <w:r>
+        <w:t xml:space="preserve"> receives audit events by subscribing to the </w:t>
+      </w:r>
+      <w:proofErr w:type="spellStart"/>
+      <w:r>
+        <w:rPr>
+          <w:i/>
+        </w:rPr>
+        <w:t>jms</w:t>
+      </w:r>
+      <w:proofErr w:type="spellEnd"/>
+      <w:r>
+        <w:rPr>
+          <w:i/>
+        </w:rPr>
+        <w:t>/seng4400ass2PS</w:t>
+      </w:r>
+      <w:r>
+        <w:t xml:space="preserve"> topic.</w:t>
+      </w:r>
+      <w:r>
+        <w:t xml:space="preserve"> </w:t>
+      </w:r>
+      <w:r>
+        <w:rPr>
+          <w:i/>
+        </w:rPr>
+        <w:t>Admin</w:t>
+      </w:r>
+      <w:r>
+        <w:t xml:space="preserve"> users can see</w:t>
+      </w:r>
+      <w:r>
+        <w:t xml:space="preserve"> the audit events through a web </w:t>
+      </w:r>
+      <w:proofErr w:type="spellStart"/>
+      <w:r>
+        <w:t>ui</w:t>
+      </w:r>
+      <w:proofErr w:type="spellEnd"/>
+      <w:r>
+        <w:t>.</w:t>
+      </w:r>
+    </w:p>
+    <w:p>
+      <w:pPr>
+        <w:pStyle w:val="Heading3"/>
+      </w:pPr>
+      <w:r>
+        <w:t>Payment</w:t>
+      </w:r>
+    </w:p>
+    <w:p>
+      <w:pPr>
+        <w:pStyle w:val="Heading4"/>
+      </w:pPr>
+      <w:r>
+        <w:t>Description</w:t>
+      </w:r>
+    </w:p>
+    <w:p>
+      <w:r>
+        <w:t xml:space="preserve">The </w:t>
+      </w:r>
+      <w:r>
+        <w:rPr>
+          <w:i/>
+        </w:rPr>
+        <w:t>Payment</w:t>
+      </w:r>
+      <w:r>
+        <w:t xml:space="preserve"> application exposes a SOAP web service to record payment details.</w:t>
+      </w:r>
+    </w:p>
+    <w:p>
+      <w:pPr>
+        <w:pStyle w:val="Heading4"/>
+      </w:pPr>
+      <w:r>
+        <w:t xml:space="preserve">Connections </w:t>
+      </w:r>
+    </w:p>
+    <w:p>
+      <w:r>
+        <w:t xml:space="preserve">The </w:t>
+      </w:r>
+      <w:proofErr w:type="spellStart"/>
+      <w:r>
+        <w:rPr>
+          <w:i/>
+        </w:rPr>
+        <w:t>OnlineShop</w:t>
+      </w:r>
+      <w:proofErr w:type="spellEnd"/>
+      <w:r>
+        <w:rPr>
+          <w:i/>
+        </w:rPr>
+        <w:t xml:space="preserve"> </w:t>
+      </w:r>
+      <w:r>
+        <w:t xml:space="preserve">communicates with the </w:t>
+      </w:r>
+      <w:r>
+        <w:rPr>
+          <w:i/>
+        </w:rPr>
+        <w:t>Payment</w:t>
+      </w:r>
+      <w:r>
+        <w:t xml:space="preserve"> application through the generated </w:t>
+      </w:r>
+      <w:r>
+        <w:rPr>
+          <w:i/>
+        </w:rPr>
+        <w:t xml:space="preserve">Stub </w:t>
+      </w:r>
+      <w:r>
+        <w:t xml:space="preserve">and </w:t>
+      </w:r>
+      <w:r>
+        <w:rPr>
+          <w:i/>
+        </w:rPr>
+        <w:t xml:space="preserve">Skeleton. </w:t>
+      </w:r>
+      <w:r>
+        <w:t>This information can then be output to the bank for integration.</w:t>
+      </w:r>
+    </w:p>
+    <w:p>
+      <w:pPr>
+        <w:pStyle w:val="Heading3"/>
+      </w:pPr>
+      <w:r>
+        <w:t>User</w:t>
+      </w:r>
+    </w:p>
+    <w:p>
+      <w:pPr>
+        <w:pStyle w:val="Heading4"/>
+      </w:pPr>
+      <w:r>
+        <w:t>Description</w:t>
+      </w:r>
+    </w:p>
+    <w:p>
+      <w:r>
+        <w:t xml:space="preserve">Typical user who can log into the </w:t>
+      </w:r>
+      <w:proofErr w:type="spellStart"/>
+      <w:r>
+        <w:rPr>
+          <w:i/>
+        </w:rPr>
+        <w:t>OnlineShop</w:t>
+      </w:r>
+      <w:proofErr w:type="spellEnd"/>
+      <w:r>
+        <w:t xml:space="preserve"> to make purchases</w:t>
+      </w:r>
+    </w:p>
+    <w:p>
+      <w:pPr>
+        <w:pStyle w:val="Heading4"/>
+      </w:pPr>
+      <w:r>
+        <w:t xml:space="preserve">Connections </w:t>
+      </w:r>
+    </w:p>
+    <w:p>
+      <w:r>
+        <w:t xml:space="preserve">Communicates with the </w:t>
+      </w:r>
+      <w:proofErr w:type="spellStart"/>
+      <w:r>
+        <w:rPr>
+          <w:i/>
+        </w:rPr>
+        <w:t>OnlineShop</w:t>
+      </w:r>
+      <w:proofErr w:type="spellEnd"/>
+      <w:r>
+        <w:rPr>
+          <w:i/>
+        </w:rPr>
+        <w:t xml:space="preserve"> </w:t>
+      </w:r>
+      <w:r>
+        <w:t xml:space="preserve">through a web </w:t>
+      </w:r>
+      <w:proofErr w:type="spellStart"/>
+      <w:r>
+        <w:t>ui</w:t>
+      </w:r>
+      <w:proofErr w:type="spellEnd"/>
+      <w:r>
+        <w:t>.</w:t>
+      </w:r>
+    </w:p>
+    <w:p>
+      <w:pPr>
+        <w:pStyle w:val="Heading3"/>
+      </w:pPr>
+      <w:r>
+        <w:t>Admin</w:t>
+      </w:r>
+    </w:p>
+    <w:p>
+      <w:pPr>
+        <w:pStyle w:val="Heading4"/>
+      </w:pPr>
+      <w:r>
+        <w:t>Description</w:t>
+      </w:r>
+    </w:p>
+    <w:p>
+      <w:proofErr w:type="gramStart"/>
+      <w:r>
+        <w:t xml:space="preserve">Any of </w:t>
+      </w:r>
+      <w:proofErr w:type="spellStart"/>
+      <w:r>
+        <w:t>Newyzons</w:t>
+      </w:r>
+      <w:proofErr w:type="spellEnd"/>
+      <w:r>
+        <w:t xml:space="preserve"> system administrators.</w:t>
+      </w:r>
+      <w:proofErr w:type="gramEnd"/>
+    </w:p>
+    <w:p>
+      <w:pPr>
+        <w:pStyle w:val="Heading4"/>
+      </w:pPr>
+      <w:r>
+        <w:t xml:space="preserve">Connections </w:t>
+      </w:r>
+    </w:p>
+    <w:p>
+      <w:r>
+        <w:t xml:space="preserve">Can view the audit events on a web page provided by </w:t>
+      </w:r>
+      <w:proofErr w:type="spellStart"/>
+      <w:r>
+        <w:rPr>
+          <w:i/>
+        </w:rPr>
+        <w:t>AdmineConsole</w:t>
+      </w:r>
+      <w:proofErr w:type="spellEnd"/>
+      <w:r>
+        <w:t>.</w:t>
+      </w:r>
+    </w:p>
+    <w:p>
+      <w:pPr>
+        <w:pStyle w:val="Heading3"/>
+      </w:pPr>
+      <w:r>
+        <w:t xml:space="preserve">Bank </w:t>
+      </w:r>
+    </w:p>
+    <w:p>
+      <w:pPr>
+        <w:pStyle w:val="Heading4"/>
+      </w:pPr>
+      <w:r>
+        <w:t>Description</w:t>
+      </w:r>
+    </w:p>
+    <w:p>
+      <w:r>
+        <w:t xml:space="preserve">Represents the bank </w:t>
+      </w:r>
+      <w:proofErr w:type="gramStart"/>
+      <w:r>
+        <w:t>who</w:t>
+      </w:r>
+      <w:proofErr w:type="gramEnd"/>
+      <w:r>
+        <w:t xml:space="preserve"> can receive payments.</w:t>
+      </w:r>
+    </w:p>
+    <w:p>
+      <w:pPr>
+        <w:pStyle w:val="Heading4"/>
+      </w:pPr>
+      <w:r>
+        <w:t xml:space="preserve">Connections </w:t>
+      </w:r>
+    </w:p>
+    <w:p>
+      <w:r>
+        <w:t xml:space="preserve">At this stage the bank can view the payment id and type provided by the </w:t>
+      </w:r>
+      <w:r>
+        <w:rPr>
+          <w:i/>
+        </w:rPr>
+        <w:t>Payment</w:t>
+      </w:r>
+      <w:r>
+        <w:t xml:space="preserve"> application.</w:t>
+      </w:r>
+    </w:p>
+    <w:p/>
+    <w:p>
+      <w:pPr>
         <w:pStyle w:val="Heading2"/>
       </w:pPr>
       <w:r>
-        <w:t>Server_1</w:t>
-      </w:r>
-    </w:p>
-    <w:p>
-      <w:pPr>
-        <w:pStyle w:val="Heading3"/>
-      </w:pPr>
-      <w:r>
-        <w:t>Description</w:t>
-      </w:r>
-    </w:p>
-    <w:p>
-      <w:r>
-        <w:t xml:space="preserve">This represents the glassfish instance, running on the </w:t>
-      </w:r>
-      <w:r>
-        <w:rPr>
-          <w:i/>
-        </w:rPr>
-        <w:t>Physical_Machine</w:t>
-      </w:r>
-      <w:r>
-        <w:t xml:space="preserve"> with </w:t>
-      </w:r>
+        <w:t>Setup Instructions</w:t>
+      </w:r>
+    </w:p>
+    <w:p>
+      <w:pPr>
+        <w:pStyle w:val="ListParagraph"/>
+        <w:numPr>
+          <w:ilvl w:val="0"/>
+          <w:numId w:val="1"/>
+        </w:numPr>
+      </w:pPr>
+      <w:proofErr w:type="spellStart"/>
       <w:r>
         <w:rPr>
           <w:i/>
@@ -59,8 +952,13 @@
         <w:t>OnlineShop</w:t>
       </w:r>
       <w:r>
+        <w:t>.war</w:t>
+      </w:r>
+      <w:proofErr w:type="spellEnd"/>
+      <w:r>
         <w:t xml:space="preserve"> and </w:t>
       </w:r>
+      <w:proofErr w:type="spellStart"/>
       <w:r>
         <w:rPr>
           <w:i/>
@@ -68,69 +966,30 @@
         <w:t>AdminConsole</w:t>
       </w:r>
       <w:r>
-        <w:t xml:space="preserve"> applications running within it.</w:t>
-      </w:r>
-    </w:p>
-    <w:p>
-      <w:pPr>
-        <w:pStyle w:val="Heading3"/>
-      </w:pPr>
-      <w:r>
-        <w:t xml:space="preserve">Connections </w:t>
-      </w:r>
-    </w:p>
-    <w:p>
-      <w:r>
-        <w:t xml:space="preserve">Exposes port 8080 for </w:t>
-      </w:r>
-      <w:r>
-        <w:rPr>
-          <w:i/>
-        </w:rPr>
-        <w:t>User</w:t>
-      </w:r>
-      <w:r>
-        <w:t xml:space="preserve"> and </w:t>
-      </w:r>
-      <w:r>
-        <w:rPr>
-          <w:i/>
-        </w:rPr>
-        <w:t>Admin</w:t>
-      </w:r>
-      <w:r>
-        <w:t xml:space="preserve"> interaction with both the above stated applications. Also exposes port 3700 for the jms queue for the two applications to communicate in a publish/subscribe manner. Along with a few other ports for other activates (4848 for glassfish admin, 8181 for ssl connections etc)</w:t>
-      </w:r>
-    </w:p>
-    <w:p>
-      <w:pPr>
-        <w:pStyle w:val="Heading2"/>
-      </w:pPr>
-      <w:r>
-        <w:t>Server_2</w:t>
-      </w:r>
-    </w:p>
-    <w:p>
-      <w:pPr>
-        <w:pStyle w:val="Heading3"/>
-      </w:pPr>
-      <w:r>
-        <w:t>Description</w:t>
-      </w:r>
-    </w:p>
-    <w:p>
-      <w:r>
-        <w:t xml:space="preserve">This is the second instance of glassfish running on the </w:t>
-      </w:r>
-      <w:r>
-        <w:rPr>
-          <w:i/>
-        </w:rPr>
-        <w:t>Physical_Machine</w:t>
-      </w:r>
-      <w:r>
-        <w:t xml:space="preserve"> with the </w:t>
-      </w:r>
+        <w:t>.war</w:t>
+      </w:r>
+      <w:proofErr w:type="spellEnd"/>
+      <w:r>
+        <w:t xml:space="preserve"> should go on the same instance of glassfish listening for http </w:t>
+      </w:r>
+      <w:proofErr w:type="spellStart"/>
+      <w:r>
+        <w:t>requets</w:t>
+      </w:r>
+      <w:proofErr w:type="spellEnd"/>
+      <w:r>
+        <w:t xml:space="preserve"> on any unused port as long as its not 8081.</w:t>
+      </w:r>
+    </w:p>
+    <w:p>
+      <w:pPr>
+        <w:pStyle w:val="ListParagraph"/>
+        <w:numPr>
+          <w:ilvl w:val="0"/>
+          <w:numId w:val="1"/>
+        </w:numPr>
+      </w:pPr>
+      <w:proofErr w:type="spellStart"/>
       <w:r>
         <w:rPr>
           <w:i/>
@@ -138,266 +997,243 @@
         <w:t>Payment</w:t>
       </w:r>
       <w:r>
-        <w:t xml:space="preserve"> application deployed on it.</w:t>
-      </w:r>
-    </w:p>
-    <w:p>
-      <w:pPr>
-        <w:pStyle w:val="Heading3"/>
-      </w:pPr>
-      <w:r>
-        <w:t xml:space="preserve">Connections </w:t>
-      </w:r>
-    </w:p>
-    <w:p>
-      <w:r>
-        <w:t xml:space="preserve">Exposes port 8081 for other applications to make remote procedure calls to the </w:t>
-      </w:r>
-      <w:r>
-        <w:rPr>
-          <w:i/>
-        </w:rPr>
-        <w:t>Payment</w:t>
-      </w:r>
-      <w:r>
-        <w:t xml:space="preserve"> application.</w:t>
-      </w:r>
-    </w:p>
-    <w:p>
-      <w:pPr>
-        <w:pStyle w:val="Heading2"/>
-      </w:pPr>
-      <w:r>
-        <w:t>jms/seng4400ass2PS</w:t>
-      </w:r>
-    </w:p>
-    <w:p>
-      <w:pPr>
-        <w:pStyle w:val="Heading3"/>
-      </w:pPr>
-      <w:r>
-        <w:t>Description</w:t>
-      </w:r>
-    </w:p>
-    <w:p>
-      <w:r>
-        <w:t xml:space="preserve">The publish/subscribe java message system, hosted on </w:t>
-      </w:r>
-      <w:r>
-        <w:rPr>
-          <w:i/>
-        </w:rPr>
-        <w:t>Server_1</w:t>
-      </w:r>
-      <w:r>
-        <w:t xml:space="preserve"> for communication between </w:t>
-      </w:r>
-      <w:r>
-        <w:rPr>
-          <w:i/>
-        </w:rPr>
-        <w:t xml:space="preserve">OnlineShop </w:t>
-      </w:r>
-      <w:r>
-        <w:t xml:space="preserve">and </w:t>
-      </w:r>
-      <w:r>
-        <w:rPr>
-          <w:i/>
-        </w:rPr>
-        <w:t>AdminConsole</w:t>
+        <w:t>.war</w:t>
+      </w:r>
+      <w:proofErr w:type="spellEnd"/>
+      <w:r>
+        <w:t xml:space="preserve"> needs to be on a different instance of glassfish configured </w:t>
+      </w:r>
+      <w:r>
+        <w:t xml:space="preserve">to </w:t>
+      </w:r>
+      <w:r>
+        <w:t xml:space="preserve">listen </w:t>
+      </w:r>
+      <w:r>
+        <w:t>for http request on</w:t>
+      </w:r>
+      <w:r>
+        <w:t xml:space="preserve"> port number 8081 as the </w:t>
+      </w:r>
+      <w:proofErr w:type="spellStart"/>
+      <w:r>
+        <w:rPr>
+          <w:i/>
+        </w:rPr>
+        <w:t>OnlineShop</w:t>
+      </w:r>
+      <w:r>
+        <w:t>’</w:t>
+      </w:r>
+      <w:r>
+        <w:rPr>
+          <w:i/>
+        </w:rPr>
+        <w:t>s</w:t>
+      </w:r>
+      <w:proofErr w:type="spellEnd"/>
+      <w:r>
+        <w:t xml:space="preserve"> </w:t>
+      </w:r>
+      <w:proofErr w:type="spellStart"/>
+      <w:r>
+        <w:rPr>
+          <w:i/>
+        </w:rPr>
+        <w:t>ServiceLocator</w:t>
+      </w:r>
+      <w:proofErr w:type="spellEnd"/>
+      <w:r>
+        <w:t xml:space="preserve"> is looking for </w:t>
+      </w:r>
+      <w:hyperlink r:id="rId6" w:history="1">
+        <w:r>
+          <w:rPr>
+            <w:rStyle w:val="Hyperlink"/>
+            <w:b/>
+            <w:i/>
+          </w:rPr>
+          <w:t>http://localhost:8081/Payment/processPaymentServiceService</w:t>
+        </w:r>
+      </w:hyperlink>
+    </w:p>
+    <w:p>
+      <w:pPr>
+        <w:pStyle w:val="ListParagraph"/>
+        <w:numPr>
+          <w:ilvl w:val="0"/>
+          <w:numId w:val="1"/>
+        </w:numPr>
+      </w:pPr>
+      <w:r>
+        <w:t xml:space="preserve">One of the glassfish instances should host a </w:t>
+      </w:r>
+      <w:proofErr w:type="spellStart"/>
+      <w:r>
+        <w:t>jms</w:t>
+      </w:r>
+      <w:proofErr w:type="spellEnd"/>
+      <w:r>
+        <w:t xml:space="preserve"> topic on port 3700 with the details given in the assignment specs.</w:t>
+      </w:r>
+    </w:p>
+    <w:p>
+      <w:pPr>
+        <w:pStyle w:val="ListParagraph"/>
+        <w:numPr>
+          <w:ilvl w:val="0"/>
+          <w:numId w:val="1"/>
+        </w:numPr>
+      </w:pPr>
+      <w:r>
+        <w:t xml:space="preserve">Once both instances are up and </w:t>
+      </w:r>
+      <w:r>
+        <w:t>running visit:</w:t>
+      </w:r>
+    </w:p>
+    <w:p>
+      <w:pPr>
+        <w:pStyle w:val="ListParagraph"/>
+        <w:numPr>
+          <w:ilvl w:val="1"/>
+          <w:numId w:val="1"/>
+        </w:numPr>
+      </w:pPr>
+      <w:r>
+        <w:t>Online Shop</w:t>
+      </w:r>
+    </w:p>
+    <w:p>
+      <w:pPr>
+        <w:pStyle w:val="ListParagraph"/>
+        <w:numPr>
+          <w:ilvl w:val="2"/>
+          <w:numId w:val="1"/>
+        </w:numPr>
+      </w:pPr>
+      <w:hyperlink r:id="rId7" w:history="1">
+        <w:r>
+          <w:rPr>
+            <w:rStyle w:val="Hyperlink"/>
+          </w:rPr>
+          <w:t>http://localhost:8080/OnlineShop/</w:t>
+        </w:r>
+      </w:hyperlink>
+    </w:p>
+    <w:p>
+      <w:pPr>
+        <w:pStyle w:val="ListParagraph"/>
+        <w:numPr>
+          <w:ilvl w:val="2"/>
+          <w:numId w:val="1"/>
+        </w:numPr>
+      </w:pPr>
+      <w:r>
+        <w:t xml:space="preserve">Login credentials </w:t>
+      </w:r>
+    </w:p>
+    <w:p>
+      <w:pPr>
+        <w:pStyle w:val="ListParagraph"/>
+        <w:numPr>
+          <w:ilvl w:val="3"/>
+          <w:numId w:val="1"/>
+        </w:numPr>
+      </w:pPr>
+      <w:r>
+        <w:t>Username: Admin |</w:t>
+      </w:r>
+      <w:r>
+        <w:t>|</w:t>
+      </w:r>
+      <w:r>
+        <w:t xml:space="preserve"> User</w:t>
+      </w:r>
+    </w:p>
+    <w:p>
+      <w:pPr>
+        <w:pStyle w:val="ListParagraph"/>
+        <w:numPr>
+          <w:ilvl w:val="3"/>
+          <w:numId w:val="1"/>
+        </w:numPr>
+      </w:pPr>
+      <w:r>
+        <w:t xml:space="preserve">Password: </w:t>
+      </w:r>
+      <w:r>
+        <w:t xml:space="preserve"> </w:t>
+      </w:r>
+      <w:r>
+        <w:t>Admin |</w:t>
+      </w:r>
+      <w:r>
+        <w:t>|</w:t>
+      </w:r>
+      <w:r>
+        <w:t xml:space="preserve"> User</w:t>
+      </w:r>
+    </w:p>
+    <w:p>
+      <w:pPr>
+        <w:pStyle w:val="ListParagraph"/>
+        <w:numPr>
+          <w:ilvl w:val="1"/>
+          <w:numId w:val="1"/>
+        </w:numPr>
+      </w:pPr>
+      <w:r>
+        <w:t>Admin Console</w:t>
+      </w:r>
+    </w:p>
+    <w:p>
+      <w:pPr>
+        <w:pStyle w:val="ListParagraph"/>
+        <w:numPr>
+          <w:ilvl w:val="2"/>
+          <w:numId w:val="1"/>
+        </w:numPr>
+      </w:pPr>
+      <w:hyperlink r:id="rId8" w:history="1">
+        <w:r>
+          <w:rPr>
+            <w:rStyle w:val="Hyperlink"/>
+          </w:rPr>
+          <w:t>http://localhost:8080/AdminConsole/</w:t>
+        </w:r>
+      </w:hyperlink>
+      <w:r>
+        <w:t xml:space="preserve"> </w:t>
+      </w:r>
+    </w:p>
+    <w:p>
+      <w:pPr>
+        <w:pStyle w:val="ListParagraph"/>
+        <w:numPr>
+          <w:ilvl w:val="2"/>
+          <w:numId w:val="1"/>
+        </w:numPr>
+      </w:pPr>
+      <w:proofErr w:type="gramStart"/>
+      <w:r>
+        <w:t>needs</w:t>
+      </w:r>
+      <w:proofErr w:type="gramEnd"/>
+      <w:r>
+        <w:t xml:space="preserve"> to be refreshed to get updated list of events</w:t>
       </w:r>
       <w:r>
         <w:t>.</w:t>
       </w:r>
     </w:p>
     <w:p>
-      <w:pPr>
-        <w:pStyle w:val="Heading3"/>
-      </w:pPr>
-      <w:r>
-        <w:t xml:space="preserve">Connections </w:t>
-      </w:r>
-    </w:p>
-    <w:p>
-      <w:r>
-        <w:t xml:space="preserve">Messages come from the </w:t>
-      </w:r>
-      <w:r>
-        <w:rPr>
-          <w:i/>
-        </w:rPr>
-        <w:t>OnlineShop</w:t>
-      </w:r>
-      <w:r>
-        <w:t xml:space="preserve"> and get read by the </w:t>
-      </w:r>
-      <w:r>
-        <w:rPr>
-          <w:i/>
-        </w:rPr>
-        <w:t>AdminConsole</w:t>
-      </w:r>
-      <w:r>
-        <w:t>.</w:t>
-      </w:r>
-    </w:p>
-    <w:p>
-      <w:pPr>
-        <w:pStyle w:val="Heading2"/>
-      </w:pPr>
-      <w:r>
-        <w:t>OnlineShop</w:t>
-      </w:r>
-    </w:p>
-    <w:p>
-      <w:pPr>
-        <w:pStyle w:val="Heading3"/>
-      </w:pPr>
-      <w:r>
-        <w:t>Description</w:t>
-      </w:r>
-    </w:p>
-    <w:p>
+      <w:r>
+        <w:tab/>
+      </w:r>
       <w:bookmarkStart w:id="0" w:name="_GoBack"/>
       <w:bookmarkEnd w:id="0"/>
     </w:p>
-    <w:p>
-      <w:pPr>
-        <w:pStyle w:val="Heading3"/>
-      </w:pPr>
-      <w:r>
-        <w:t xml:space="preserve">Connections </w:t>
-      </w:r>
-    </w:p>
-    <w:p/>
-    <w:p>
-      <w:pPr>
-        <w:pStyle w:val="Heading2"/>
-      </w:pPr>
-      <w:r>
-        <w:lastRenderedPageBreak/>
-        <w:t>AdminConsole</w:t>
-      </w:r>
-    </w:p>
-    <w:p>
-      <w:pPr>
-        <w:pStyle w:val="Heading3"/>
-      </w:pPr>
-      <w:r>
-        <w:t>Description</w:t>
-      </w:r>
-    </w:p>
-    <w:p>
-      <w:pPr>
-        <w:pStyle w:val="Heading3"/>
-      </w:pPr>
-      <w:r>
-        <w:t xml:space="preserve">Connections </w:t>
-      </w:r>
-    </w:p>
-    <w:p/>
-    <w:p>
-      <w:pPr>
-        <w:pStyle w:val="Heading2"/>
-      </w:pPr>
-      <w:r>
-        <w:t>Payment</w:t>
-      </w:r>
-    </w:p>
-    <w:p>
-      <w:pPr>
-        <w:pStyle w:val="Heading3"/>
-      </w:pPr>
-      <w:r>
-        <w:t>Description</w:t>
-      </w:r>
-    </w:p>
-    <w:p>
-      <w:pPr>
-        <w:pStyle w:val="Heading3"/>
-      </w:pPr>
-      <w:r>
-        <w:t xml:space="preserve">Connections </w:t>
-      </w:r>
-    </w:p>
-    <w:p/>
-    <w:p>
-      <w:pPr>
-        <w:pStyle w:val="Heading2"/>
-      </w:pPr>
-      <w:r>
-        <w:t>User</w:t>
-      </w:r>
-    </w:p>
-    <w:p>
-      <w:pPr>
-        <w:pStyle w:val="Heading3"/>
-      </w:pPr>
-      <w:r>
-        <w:t>Description</w:t>
-      </w:r>
-    </w:p>
-    <w:p>
-      <w:pPr>
-        <w:pStyle w:val="Heading3"/>
-      </w:pPr>
-      <w:r>
-        <w:t xml:space="preserve">Connections </w:t>
-      </w:r>
-    </w:p>
-    <w:p/>
-    <w:p>
-      <w:pPr>
-        <w:pStyle w:val="Heading2"/>
-      </w:pPr>
-      <w:r>
-        <w:t>Admin</w:t>
-      </w:r>
-    </w:p>
-    <w:p>
-      <w:pPr>
-        <w:pStyle w:val="Heading3"/>
-      </w:pPr>
-      <w:r>
-        <w:t>Description</w:t>
-      </w:r>
-    </w:p>
-    <w:p>
-      <w:pPr>
-        <w:pStyle w:val="Heading3"/>
-      </w:pPr>
-      <w:r>
-        <w:t xml:space="preserve">Connections </w:t>
-      </w:r>
-    </w:p>
-    <w:p/>
-    <w:p>
-      <w:pPr>
-        <w:pStyle w:val="Heading2"/>
-      </w:pPr>
-      <w:r>
-        <w:t xml:space="preserve">Bank </w:t>
-      </w:r>
-    </w:p>
-    <w:p>
-      <w:pPr>
-        <w:pStyle w:val="Heading3"/>
-      </w:pPr>
-      <w:r>
-        <w:t>Description</w:t>
-      </w:r>
-    </w:p>
-    <w:p>
-      <w:pPr>
-        <w:pStyle w:val="Heading3"/>
-      </w:pPr>
-      <w:r>
-        <w:t xml:space="preserve">Connections </w:t>
-      </w:r>
-    </w:p>
-    <w:p/>
-    <w:p/>
     <w:sectPr>
       <w:pgSz w:w="11900" w:h="16840"/>
       <w:pgMar w:top="1440" w:right="1800" w:bottom="1440" w:left="1800" w:header="708" w:footer="708" w:gutter="0"/>
@@ -406,6 +1242,127 @@
     </w:sectPr>
   </w:body>
 </w:document>
+</file>
+
+<file path=word/numbering.xml><?xml version="1.0" encoding="utf-8"?>
+<w:numbering xmlns:wpc="http://schemas.microsoft.com/office/word/2010/wordprocessingCanvas" xmlns:mo="http://schemas.microsoft.com/office/mac/office/2008/main" xmlns:mc="http://schemas.openxmlformats.org/markup-compatibility/2006" xmlns:mv="urn:schemas-microsoft-com:mac:vml" xmlns:o="urn:schemas-microsoft-com:office:office" xmlns:r="http://schemas.openxmlformats.org/officeDocument/2006/relationships" xmlns:m="http://schemas.openxmlformats.org/officeDocument/2006/math" xmlns:v="urn:schemas-microsoft-com:vml" xmlns:wp14="http://schemas.microsoft.com/office/word/2010/wordprocessingDrawing" xmlns:wp="http://schemas.openxmlformats.org/drawingml/2006/wordprocessingDrawing" xmlns:w10="urn:schemas-microsoft-com:office:word" xmlns:w="http://schemas.openxmlformats.org/wordprocessingml/2006/main" xmlns:w14="http://schemas.microsoft.com/office/word/2010/wordml" xmlns:wpg="http://schemas.microsoft.com/office/word/2010/wordprocessingGroup" xmlns:wpi="http://schemas.microsoft.com/office/word/2010/wordprocessingInk" xmlns:wne="http://schemas.microsoft.com/office/word/2006/wordml" xmlns:wps="http://schemas.microsoft.com/office/word/2010/wordprocessingShape" mc:Ignorable="w14 wp14">
+  <w:abstractNum w:abstractNumId="0">
+    <w:nsid w:val="73960AF1"/>
+    <w:multiLevelType w:val="hybridMultilevel"/>
+    <w:tmpl w:val="CD80213A"/>
+    <w:lvl w:ilvl="0" w:tplc="04090001">
+      <w:start w:val="1"/>
+      <w:numFmt w:val="bullet"/>
+      <w:lvlText w:val=""/>
+      <w:lvlJc w:val="left"/>
+      <w:pPr>
+        <w:ind w:left="720" w:hanging="360"/>
+      </w:pPr>
+      <w:rPr>
+        <w:rFonts w:ascii="Symbol" w:hAnsi="Symbol" w:hint="default"/>
+      </w:rPr>
+    </w:lvl>
+    <w:lvl w:ilvl="1" w:tplc="04090003">
+      <w:start w:val="1"/>
+      <w:numFmt w:val="bullet"/>
+      <w:lvlText w:val="o"/>
+      <w:lvlJc w:val="left"/>
+      <w:pPr>
+        <w:ind w:left="1440" w:hanging="360"/>
+      </w:pPr>
+      <w:rPr>
+        <w:rFonts w:ascii="Courier New" w:hAnsi="Courier New" w:cs="Courier New" w:hint="default"/>
+      </w:rPr>
+    </w:lvl>
+    <w:lvl w:ilvl="2" w:tplc="04090005">
+      <w:start w:val="1"/>
+      <w:numFmt w:val="bullet"/>
+      <w:lvlText w:val=""/>
+      <w:lvlJc w:val="left"/>
+      <w:pPr>
+        <w:ind w:left="2160" w:hanging="360"/>
+      </w:pPr>
+      <w:rPr>
+        <w:rFonts w:ascii="Wingdings" w:hAnsi="Wingdings" w:hint="default"/>
+      </w:rPr>
+    </w:lvl>
+    <w:lvl w:ilvl="3" w:tplc="04090001">
+      <w:start w:val="1"/>
+      <w:numFmt w:val="bullet"/>
+      <w:lvlText w:val=""/>
+      <w:lvlJc w:val="left"/>
+      <w:pPr>
+        <w:ind w:left="2880" w:hanging="360"/>
+      </w:pPr>
+      <w:rPr>
+        <w:rFonts w:ascii="Symbol" w:hAnsi="Symbol" w:hint="default"/>
+      </w:rPr>
+    </w:lvl>
+    <w:lvl w:ilvl="4" w:tplc="04090003" w:tentative="1">
+      <w:start w:val="1"/>
+      <w:numFmt w:val="bullet"/>
+      <w:lvlText w:val="o"/>
+      <w:lvlJc w:val="left"/>
+      <w:pPr>
+        <w:ind w:left="3600" w:hanging="360"/>
+      </w:pPr>
+      <w:rPr>
+        <w:rFonts w:ascii="Courier New" w:hAnsi="Courier New" w:cs="Courier New" w:hint="default"/>
+      </w:rPr>
+    </w:lvl>
+    <w:lvl w:ilvl="5" w:tplc="04090005" w:tentative="1">
+      <w:start w:val="1"/>
+      <w:numFmt w:val="bullet"/>
+      <w:lvlText w:val=""/>
+      <w:lvlJc w:val="left"/>
+      <w:pPr>
+        <w:ind w:left="4320" w:hanging="360"/>
+      </w:pPr>
+      <w:rPr>
+        <w:rFonts w:ascii="Wingdings" w:hAnsi="Wingdings" w:hint="default"/>
+      </w:rPr>
+    </w:lvl>
+    <w:lvl w:ilvl="6" w:tplc="04090001" w:tentative="1">
+      <w:start w:val="1"/>
+      <w:numFmt w:val="bullet"/>
+      <w:lvlText w:val=""/>
+      <w:lvlJc w:val="left"/>
+      <w:pPr>
+        <w:ind w:left="5040" w:hanging="360"/>
+      </w:pPr>
+      <w:rPr>
+        <w:rFonts w:ascii="Symbol" w:hAnsi="Symbol" w:hint="default"/>
+      </w:rPr>
+    </w:lvl>
+    <w:lvl w:ilvl="7" w:tplc="04090003" w:tentative="1">
+      <w:start w:val="1"/>
+      <w:numFmt w:val="bullet"/>
+      <w:lvlText w:val="o"/>
+      <w:lvlJc w:val="left"/>
+      <w:pPr>
+        <w:ind w:left="5760" w:hanging="360"/>
+      </w:pPr>
+      <w:rPr>
+        <w:rFonts w:ascii="Courier New" w:hAnsi="Courier New" w:cs="Courier New" w:hint="default"/>
+      </w:rPr>
+    </w:lvl>
+    <w:lvl w:ilvl="8" w:tplc="04090005" w:tentative="1">
+      <w:start w:val="1"/>
+      <w:numFmt w:val="bullet"/>
+      <w:lvlText w:val=""/>
+      <w:lvlJc w:val="left"/>
+      <w:pPr>
+        <w:ind w:left="6480" w:hanging="360"/>
+      </w:pPr>
+      <w:rPr>
+        <w:rFonts w:ascii="Wingdings" w:hAnsi="Wingdings" w:hint="default"/>
+      </w:rPr>
+    </w:lvl>
+  </w:abstractNum>
+  <w:num w:numId="1">
+    <w:abstractNumId w:val="0"/>
+  </w:num>
+</w:numbering>
 </file>
 
 <file path=word/styles.xml><?xml version="1.0" encoding="utf-8"?>
@@ -633,10 +1590,33 @@
       <w:color w:val="4F81BD" w:themeColor="accent1"/>
     </w:rPr>
   </w:style>
+  <w:style w:type="paragraph" w:styleId="Heading4">
+    <w:name w:val="heading 4"/>
+    <w:basedOn w:val="Normal"/>
+    <w:next w:val="Normal"/>
+    <w:link w:val="Heading4Char"/>
+    <w:uiPriority w:val="9"/>
+    <w:unhideWhenUsed/>
+    <w:qFormat/>
+    <w:rsid w:val="001624A8"/>
+    <w:pPr>
+      <w:keepNext/>
+      <w:keepLines/>
+      <w:spacing w:before="200"/>
+      <w:outlineLvl w:val="3"/>
+    </w:pPr>
+    <w:rPr>
+      <w:rFonts w:asciiTheme="majorHAnsi" w:eastAsiaTheme="majorEastAsia" w:hAnsiTheme="majorHAnsi" w:cstheme="majorBidi"/>
+      <w:b/>
+      <w:bCs/>
+      <w:i/>
+      <w:iCs/>
+      <w:color w:val="4F81BD" w:themeColor="accent1"/>
+    </w:rPr>
+  </w:style>
   <w:style w:type="character" w:default="1" w:styleId="DefaultParagraphFont">
     <w:name w:val="Default Paragraph Font"/>
     <w:uiPriority w:val="1"/>
-    <w:semiHidden/>
     <w:unhideWhenUsed/>
   </w:style>
   <w:style w:type="table" w:default="1" w:styleId="TableNormal">
@@ -702,6 +1682,43 @@
       <w:bCs/>
       <w:color w:val="4F81BD" w:themeColor="accent1"/>
     </w:rPr>
+  </w:style>
+  <w:style w:type="character" w:customStyle="1" w:styleId="Heading4Char">
+    <w:name w:val="Heading 4 Char"/>
+    <w:basedOn w:val="DefaultParagraphFont"/>
+    <w:link w:val="Heading4"/>
+    <w:uiPriority w:val="9"/>
+    <w:rsid w:val="001624A8"/>
+    <w:rPr>
+      <w:rFonts w:asciiTheme="majorHAnsi" w:eastAsiaTheme="majorEastAsia" w:hAnsiTheme="majorHAnsi" w:cstheme="majorBidi"/>
+      <w:b/>
+      <w:bCs/>
+      <w:i/>
+      <w:iCs/>
+      <w:color w:val="4F81BD" w:themeColor="accent1"/>
+    </w:rPr>
+  </w:style>
+  <w:style w:type="character" w:styleId="Hyperlink">
+    <w:name w:val="Hyperlink"/>
+    <w:basedOn w:val="DefaultParagraphFont"/>
+    <w:uiPriority w:val="99"/>
+    <w:unhideWhenUsed/>
+    <w:rsid w:val="001624A8"/>
+    <w:rPr>
+      <w:color w:val="0000FF" w:themeColor="hyperlink"/>
+      <w:u w:val="single"/>
+    </w:rPr>
+  </w:style>
+  <w:style w:type="paragraph" w:styleId="ListParagraph">
+    <w:name w:val="List Paragraph"/>
+    <w:basedOn w:val="Normal"/>
+    <w:uiPriority w:val="34"/>
+    <w:qFormat/>
+    <w:rsid w:val="001624A8"/>
+    <w:pPr>
+      <w:ind w:left="720"/>
+      <w:contextualSpacing/>
+    </w:pPr>
   </w:style>
 </w:styles>
 </file>
@@ -931,10 +1948,33 @@
       <w:color w:val="4F81BD" w:themeColor="accent1"/>
     </w:rPr>
   </w:style>
+  <w:style w:type="paragraph" w:styleId="Heading4">
+    <w:name w:val="heading 4"/>
+    <w:basedOn w:val="Normal"/>
+    <w:next w:val="Normal"/>
+    <w:link w:val="Heading4Char"/>
+    <w:uiPriority w:val="9"/>
+    <w:unhideWhenUsed/>
+    <w:qFormat/>
+    <w:rsid w:val="001624A8"/>
+    <w:pPr>
+      <w:keepNext/>
+      <w:keepLines/>
+      <w:spacing w:before="200"/>
+      <w:outlineLvl w:val="3"/>
+    </w:pPr>
+    <w:rPr>
+      <w:rFonts w:asciiTheme="majorHAnsi" w:eastAsiaTheme="majorEastAsia" w:hAnsiTheme="majorHAnsi" w:cstheme="majorBidi"/>
+      <w:b/>
+      <w:bCs/>
+      <w:i/>
+      <w:iCs/>
+      <w:color w:val="4F81BD" w:themeColor="accent1"/>
+    </w:rPr>
+  </w:style>
   <w:style w:type="character" w:default="1" w:styleId="DefaultParagraphFont">
     <w:name w:val="Default Paragraph Font"/>
     <w:uiPriority w:val="1"/>
-    <w:semiHidden/>
     <w:unhideWhenUsed/>
   </w:style>
   <w:style w:type="table" w:default="1" w:styleId="TableNormal">
@@ -1000,6 +2040,43 @@
       <w:bCs/>
       <w:color w:val="4F81BD" w:themeColor="accent1"/>
     </w:rPr>
+  </w:style>
+  <w:style w:type="character" w:customStyle="1" w:styleId="Heading4Char">
+    <w:name w:val="Heading 4 Char"/>
+    <w:basedOn w:val="DefaultParagraphFont"/>
+    <w:link w:val="Heading4"/>
+    <w:uiPriority w:val="9"/>
+    <w:rsid w:val="001624A8"/>
+    <w:rPr>
+      <w:rFonts w:asciiTheme="majorHAnsi" w:eastAsiaTheme="majorEastAsia" w:hAnsiTheme="majorHAnsi" w:cstheme="majorBidi"/>
+      <w:b/>
+      <w:bCs/>
+      <w:i/>
+      <w:iCs/>
+      <w:color w:val="4F81BD" w:themeColor="accent1"/>
+    </w:rPr>
+  </w:style>
+  <w:style w:type="character" w:styleId="Hyperlink">
+    <w:name w:val="Hyperlink"/>
+    <w:basedOn w:val="DefaultParagraphFont"/>
+    <w:uiPriority w:val="99"/>
+    <w:unhideWhenUsed/>
+    <w:rsid w:val="001624A8"/>
+    <w:rPr>
+      <w:color w:val="0000FF" w:themeColor="hyperlink"/>
+      <w:u w:val="single"/>
+    </w:rPr>
+  </w:style>
+  <w:style w:type="paragraph" w:styleId="ListParagraph">
+    <w:name w:val="List Paragraph"/>
+    <w:basedOn w:val="Normal"/>
+    <w:uiPriority w:val="34"/>
+    <w:qFormat/>
+    <w:rsid w:val="001624A8"/>
+    <w:pPr>
+      <w:ind w:left="720"/>
+      <w:contextualSpacing/>
+    </w:pPr>
   </w:style>
 </w:styles>
 </file>

</xml_diff>